<commit_message>
fixed pdf converter script
</commit_message>
<xml_diff>
--- a/plan of study.docx
+++ b/plan of study.docx
@@ -7,6 +7,8 @@
         <w:pStyle w:val="NormalWeb"/>
         <w:spacing w:before="0" w:beforeAutospacing="0" w:after="160" w:afterAutospacing="0"/>
       </w:pPr>
+      <w:bookmarkStart w:id="0" w:name="_GoBack"/>
+      <w:bookmarkEnd w:id="0"/>
       <w:r>
         <w:rPr>
           <w:rFonts w:ascii="Calibri" w:hAnsi="Calibri" w:cs="Calibri"/>
@@ -632,8 +634,6 @@
           <w:szCs w:val="22"/>
         </w:rPr>
       </w:pPr>
-      <w:bookmarkStart w:id="0" w:name="_GoBack"/>
-      <w:bookmarkEnd w:id="0"/>
     </w:p>
     <w:p>
       <w:pPr>
@@ -2365,7 +2365,7 @@
 </file>
 
 <file path=customXml/itemProps2.xml><?xml version="1.0" encoding="utf-8"?>
-<ds:datastoreItem xmlns:ds="http://schemas.openxmlformats.org/officeDocument/2006/customXml" ds:itemID="{5A2F1BAC-E20C-4D16-BA79-BE8F3F9AD65B}">
+<ds:datastoreItem xmlns:ds="http://schemas.openxmlformats.org/officeDocument/2006/customXml" ds:itemID="{87E73108-86F3-495B-B70C-79225A185C01}">
   <ds:schemaRefs>
     <ds:schemaRef ds:uri="http://www.w3.org/2001/XMLSchema"/>
     <ds:schemaRef ds:uri="http://www.boldonjames.com/2008/01/sie/internal/label"/>

</xml_diff>